<commit_message>
Updated resume for 3rd co-op term
</commit_message>
<xml_diff>
--- a/2A.docx
+++ b/2A.docx
@@ -34,20 +34,36 @@
                 <w:szCs w:val="20"/>
               </w:rPr>
             </w:pPr>
-            <w:hyperlink r:id="rId6" w:history="1">
-              <w:r>
-                <w:rPr>
-                  <w:rStyle w:val="Hyperlink"/>
-                  <w:rFonts w:asciiTheme="majorHAnsi" w:hAnsiTheme="majorHAnsi" w:cs="Calibri"/>
-                  <w:sz w:val="20"/>
-                  <w:szCs w:val="20"/>
-                </w:rPr>
-                <w:t>https://github.com/pdtran3k6</w:t>
-              </w:r>
-            </w:hyperlink>
+            <w:r>
+              <w:fldChar w:fldCharType="begin"/>
+            </w:r>
+            <w:r>
+              <w:instrText xml:space="preserve"> HYPERLINK "https://github.com/pdtran3k6" </w:instrText>
+            </w:r>
+            <w:r>
+              <w:fldChar w:fldCharType="separate"/>
+            </w:r>
+            <w:r>
+              <w:rPr>
+                <w:rStyle w:val="Hyperlink"/>
+                <w:rFonts w:asciiTheme="majorHAnsi" w:hAnsiTheme="majorHAnsi" w:cs="Calibri"/>
+                <w:sz w:val="20"/>
+                <w:szCs w:val="20"/>
+              </w:rPr>
+              <w:t>https://github.com/pdtran3k6</w:t>
+            </w:r>
+            <w:r>
+              <w:rPr>
+                <w:rStyle w:val="Hyperlink"/>
+                <w:rFonts w:asciiTheme="majorHAnsi" w:hAnsiTheme="majorHAnsi" w:cs="Calibri"/>
+                <w:sz w:val="20"/>
+                <w:szCs w:val="20"/>
+              </w:rPr>
+              <w:fldChar w:fldCharType="end"/>
+            </w:r>
           </w:p>
           <w:p>
-            <w:hyperlink r:id="rId7" w:history="1">
+            <w:hyperlink r:id="rId6" w:history="1">
               <w:r>
                 <w:rPr>
                   <w:rStyle w:val="Hyperlink"/>
@@ -113,7 +129,7 @@
                 <w:rFonts w:asciiTheme="majorHAnsi" w:hAnsiTheme="majorHAnsi"/>
               </w:rPr>
             </w:pPr>
-            <w:hyperlink r:id="rId8" w:history="1">
+            <w:hyperlink r:id="rId7" w:history="1">
               <w:r>
                 <w:rPr>
                   <w:rStyle w:val="Hyperlink"/>
@@ -177,22 +193,17 @@
           <w:rFonts w:ascii="Cambria" w:hAnsi="Cambria" w:cs="Segoe UI"/>
           <w:b/>
         </w:rPr>
-        <w:t>Software Engineer in Test</w:t>
-      </w:r>
+        <w:t xml:space="preserve">Software Engineer in Test, </w:t>
+      </w:r>
+      <w:proofErr w:type="spellStart"/>
       <w:r>
         <w:rPr>
           <w:rFonts w:ascii="Cambria" w:hAnsi="Cambria" w:cs="Segoe UI"/>
           <w:b/>
         </w:rPr>
-        <w:t xml:space="preserve">, </w:t>
-      </w:r>
-      <w:r>
-        <w:rPr>
-          <w:rFonts w:ascii="Cambria" w:hAnsi="Cambria" w:cs="Segoe UI"/>
-          <w:b/>
-        </w:rPr>
         <w:t>Camis</w:t>
       </w:r>
+      <w:proofErr w:type="spellEnd"/>
       <w:r>
         <w:rPr>
           <w:rFonts w:ascii="Cambria" w:hAnsi="Cambria" w:cs="Segoe UI"/>
@@ -241,6 +252,7 @@
           <w:i/>
         </w:rPr>
       </w:pPr>
+      <w:proofErr w:type="spellStart"/>
       <w:r>
         <w:rPr>
           <w:rFonts w:ascii="Cambria" w:hAnsi="Cambria"/>
@@ -253,7 +265,15 @@
           <w:rFonts w:ascii="Cambria" w:hAnsi="Cambria"/>
           <w:i/>
         </w:rPr>
-        <w:t>CodeCoverage (CCC)</w:t>
+        <w:t>CodeCoverage</w:t>
+      </w:r>
+      <w:proofErr w:type="spellEnd"/>
+      <w:r>
+        <w:rPr>
+          <w:rFonts w:ascii="Cambria" w:hAnsi="Cambria"/>
+          <w:i/>
+        </w:rPr>
+        <w:t xml:space="preserve"> (CCC)</w:t>
       </w:r>
       <w:r>
         <w:rPr>
@@ -346,14 +366,26 @@
         </w:rPr>
         <w:t>. I</w:t>
       </w:r>
-      <w:bookmarkStart w:id="0" w:name="_GoBack"/>
-      <w:bookmarkEnd w:id="0"/>
-      <w:r>
-        <w:rPr>
-          <w:rFonts w:ascii="Cambria" w:hAnsi="Cambria"/>
-          <w:i/>
-        </w:rPr>
-        <w:t>mproved runtime from O(n) to O(1).</w:t>
+      <w:r>
+        <w:rPr>
+          <w:rFonts w:ascii="Cambria" w:hAnsi="Cambria"/>
+          <w:i/>
+        </w:rPr>
+        <w:t xml:space="preserve">mproved </w:t>
+      </w:r>
+      <w:r>
+        <w:rPr>
+          <w:rFonts w:ascii="Cambria" w:hAnsi="Cambria"/>
+          <w:i/>
+        </w:rPr>
+        <w:t>runtime</w:t>
+      </w:r>
+      <w:r>
+        <w:rPr>
+          <w:rFonts w:ascii="Cambria" w:hAnsi="Cambria"/>
+          <w:i/>
+        </w:rPr>
+        <w:t>.</w:t>
       </w:r>
       <w:r>
         <w:rPr>
@@ -374,21 +406,7 @@
           <w:rFonts w:ascii="Cambria" w:hAnsi="Cambria"/>
           <w:i/>
         </w:rPr>
-        <w:t xml:space="preserve"> </w:t>
-      </w:r>
-      <w:r>
-        <w:rPr>
-          <w:rFonts w:ascii="Cambria" w:hAnsi="Cambria"/>
-          <w:i/>
-        </w:rPr>
-        <w:t>an average</w:t>
-      </w:r>
-      <w:r>
-        <w:rPr>
-          <w:rFonts w:ascii="Cambria" w:hAnsi="Cambria"/>
-          <w:i/>
-        </w:rPr>
-        <w:t xml:space="preserve"> of 11 hours per week.</w:t>
+        <w:t xml:space="preserve"> an average of 11 hours per week.</w:t>
       </w:r>
     </w:p>
     <w:p>
@@ -423,7 +441,21 @@
         <w:rPr>
           <w:rFonts w:ascii="Cambria" w:hAnsi="Cambria"/>
         </w:rPr>
-        <w:t xml:space="preserve">CAMI5 – the latest software product from Camis - </w:t>
+        <w:t xml:space="preserve">CAMI5 – the latest software product from </w:t>
+      </w:r>
+      <w:proofErr w:type="spellStart"/>
+      <w:r>
+        <w:rPr>
+          <w:rFonts w:ascii="Cambria" w:hAnsi="Cambria"/>
+        </w:rPr>
+        <w:t>Camis</w:t>
+      </w:r>
+      <w:proofErr w:type="spellEnd"/>
+      <w:r>
+        <w:rPr>
+          <w:rFonts w:ascii="Cambria" w:hAnsi="Cambria"/>
+        </w:rPr>
+        <w:t xml:space="preserve"> - </w:t>
       </w:r>
       <w:r>
         <w:rPr>
@@ -545,6 +577,7 @@
         </w:rPr>
         <w:t xml:space="preserve">, </w:t>
       </w:r>
+      <w:proofErr w:type="spellStart"/>
       <w:r>
         <w:rPr>
           <w:rFonts w:ascii="Cambria" w:hAnsi="Cambria" w:cs="Segoe UI"/>
@@ -552,6 +585,7 @@
         </w:rPr>
         <w:t>fundserv</w:t>
       </w:r>
+      <w:proofErr w:type="spellEnd"/>
       <w:r>
         <w:rPr>
           <w:rFonts w:ascii="Cambria" w:hAnsi="Cambria" w:cs="Segoe UI"/>
@@ -607,6 +641,7 @@
         </w:rPr>
         <w:t xml:space="preserve">at </w:t>
       </w:r>
+      <w:proofErr w:type="spellStart"/>
       <w:r>
         <w:rPr>
           <w:rFonts w:ascii="Cambria" w:hAnsi="Cambria"/>
@@ -614,6 +649,7 @@
         </w:rPr>
         <w:t>fundserv</w:t>
       </w:r>
+      <w:proofErr w:type="spellEnd"/>
       <w:r>
         <w:rPr>
           <w:rFonts w:ascii="Cambria" w:hAnsi="Cambria"/>
@@ -626,7 +662,7 @@
           <w:rFonts w:ascii="Cambria" w:hAnsi="Cambria"/>
           <w:i/>
         </w:rPr>
-        <w:t xml:space="preserve"> As of January 2016</w:t>
+        <w:t xml:space="preserve"> As of January 2017</w:t>
       </w:r>
       <w:r>
         <w:rPr>
@@ -663,6 +699,7 @@
         </w:rPr>
         <w:t xml:space="preserve">% of </w:t>
       </w:r>
+      <w:proofErr w:type="spellStart"/>
       <w:r>
         <w:rPr>
           <w:rFonts w:ascii="Cambria" w:hAnsi="Cambria"/>
@@ -670,6 +707,7 @@
         </w:rPr>
         <w:t>fundserv</w:t>
       </w:r>
+      <w:proofErr w:type="spellEnd"/>
       <w:r>
         <w:rPr>
           <w:rFonts w:ascii="Cambria" w:hAnsi="Cambria"/>
@@ -705,7 +743,35 @@
         <w:rPr>
           <w:rFonts w:ascii="Cambria" w:hAnsi="Cambria"/>
         </w:rPr>
-        <w:t>Composed ksh and bash shell scripts to extract/compile information from Solaris, Linux, CentOS servers and update reports daily using crontab and Control M.</w:t>
+        <w:t xml:space="preserve">Composed </w:t>
+      </w:r>
+      <w:proofErr w:type="spellStart"/>
+      <w:r>
+        <w:rPr>
+          <w:rFonts w:ascii="Cambria" w:hAnsi="Cambria"/>
+        </w:rPr>
+        <w:t>ksh</w:t>
+      </w:r>
+      <w:proofErr w:type="spellEnd"/>
+      <w:r>
+        <w:rPr>
+          <w:rFonts w:ascii="Cambria" w:hAnsi="Cambria"/>
+        </w:rPr>
+        <w:t xml:space="preserve"> and bash shell scripts to extract/compile information from Solaris, Linux, CentOS servers and update reports daily using </w:t>
+      </w:r>
+      <w:proofErr w:type="spellStart"/>
+      <w:r>
+        <w:rPr>
+          <w:rFonts w:ascii="Cambria" w:hAnsi="Cambria"/>
+        </w:rPr>
+        <w:t>crontab</w:t>
+      </w:r>
+      <w:proofErr w:type="spellEnd"/>
+      <w:r>
+        <w:rPr>
+          <w:rFonts w:ascii="Cambria" w:hAnsi="Cambria"/>
+        </w:rPr>
+        <w:t xml:space="preserve"> and Control M.</w:t>
       </w:r>
     </w:p>
     <w:p>
@@ -846,6 +912,8 @@
           <w:lang w:val="fr-CA"/>
         </w:rPr>
       </w:pPr>
+      <w:proofErr w:type="spellStart"/>
+      <w:proofErr w:type="gramStart"/>
       <w:r>
         <w:rPr>
           <w:rFonts w:ascii="Cambria" w:hAnsi="Cambria"/>
@@ -860,6 +928,7 @@
         </w:rPr>
         <w:t>end</w:t>
       </w:r>
+      <w:proofErr w:type="spellEnd"/>
       <w:r>
         <w:rPr>
           <w:rFonts w:ascii="Cambria" w:hAnsi="Cambria"/>
@@ -867,6 +936,7 @@
         </w:rPr>
         <w:t>:</w:t>
       </w:r>
+      <w:proofErr w:type="gramEnd"/>
       <w:r>
         <w:rPr>
           <w:rFonts w:ascii="Cambria" w:hAnsi="Cambria"/>
@@ -909,6 +979,7 @@
         </w:rPr>
         <w:t xml:space="preserve">, </w:t>
       </w:r>
+      <w:proofErr w:type="spellStart"/>
       <w:r>
         <w:rPr>
           <w:rFonts w:ascii="Cambria" w:hAnsi="Cambria"/>
@@ -916,6 +987,7 @@
         </w:rPr>
         <w:t>NodeJS</w:t>
       </w:r>
+      <w:proofErr w:type="spellEnd"/>
     </w:p>
     <w:p>
       <w:pPr>
@@ -1004,12 +1076,14 @@
         </w:rPr>
         <w:t xml:space="preserve">, </w:t>
       </w:r>
+      <w:proofErr w:type="spellStart"/>
       <w:r>
         <w:rPr>
           <w:rFonts w:ascii="Cambria" w:hAnsi="Cambria"/>
         </w:rPr>
         <w:t>Github</w:t>
       </w:r>
+      <w:proofErr w:type="spellEnd"/>
     </w:p>
     <w:p>
       <w:pPr>
@@ -1258,60 +1332,32 @@
           <w:rFonts w:ascii="Cambria" w:hAnsi="Cambria"/>
         </w:rPr>
       </w:pPr>
-      <w:r>
-        <w:rPr>
-          <w:rFonts w:ascii="Cambria" w:hAnsi="Cambria"/>
-          <w:b/>
-        </w:rPr>
-        <w:t>ReviewBoardNotificationBot</w:t>
-      </w:r>
-      <w:r>
-        <w:rPr>
-          <w:rFonts w:ascii="Cambria" w:hAnsi="Cambria"/>
-        </w:rPr>
-        <w:t xml:space="preserve"> (</w:t>
-      </w:r>
-      <w:r>
-        <w:rPr>
-          <w:rFonts w:ascii="Cambria" w:hAnsi="Cambria"/>
-        </w:rPr>
-        <w:t>Oct</w:t>
-      </w:r>
-      <w:r>
-        <w:rPr>
-          <w:rFonts w:ascii="Cambria" w:hAnsi="Cambria"/>
-        </w:rPr>
-        <w:t xml:space="preserve"> 2016</w:t>
-      </w:r>
-      <w:r>
-        <w:rPr>
-          <w:rFonts w:ascii="Cambria" w:hAnsi="Cambria"/>
-        </w:rPr>
-        <w:t xml:space="preserve"> – </w:t>
-      </w:r>
-      <w:r>
-        <w:rPr>
-          <w:rFonts w:ascii="Cambria" w:hAnsi="Cambria"/>
-        </w:rPr>
-        <w:t>Dec</w:t>
-      </w:r>
-      <w:r>
-        <w:rPr>
-          <w:rFonts w:ascii="Cambria" w:hAnsi="Cambria"/>
-        </w:rPr>
-        <w:t xml:space="preserve"> 2016): Web application |</w:t>
-      </w:r>
-      <w:r>
-        <w:rPr>
-          <w:rFonts w:ascii="Cambria" w:hAnsi="Cambria"/>
-        </w:rPr>
-        <w:t xml:space="preserve"> Azure.</w:t>
-      </w:r>
-      <w:r>
-        <w:rPr>
-          <w:rFonts w:ascii="Cambria" w:hAnsi="Cambria"/>
-        </w:rPr>
-        <w:t xml:space="preserve"> NodeJS</w:t>
+      <w:proofErr w:type="spellStart"/>
+      <w:r>
+        <w:rPr>
+          <w:rFonts w:ascii="Cambria" w:hAnsi="Cambria"/>
+          <w:b/>
+        </w:rPr>
+        <w:t>MealTracker</w:t>
+      </w:r>
+      <w:proofErr w:type="spellEnd"/>
+      <w:r>
+        <w:rPr>
+          <w:rFonts w:ascii="Cambria" w:hAnsi="Cambria"/>
+        </w:rPr>
+        <w:t xml:space="preserve"> (Oct 2016 – current): Mobile application |</w:t>
+      </w:r>
+      <w:r>
+        <w:rPr>
+          <w:rFonts w:ascii="Cambria" w:hAnsi="Cambria"/>
+        </w:rPr>
+        <w:t xml:space="preserve"> </w:t>
+      </w:r>
+      <w:r>
+        <w:rPr>
+          <w:rFonts w:ascii="Cambria" w:hAnsi="Cambria"/>
+        </w:rPr>
+        <w:t>Android SDK</w:t>
       </w:r>
       <w:r>
         <w:rPr>
@@ -1323,7 +1369,19 @@
         <w:rPr>
           <w:rFonts w:ascii="Cambria" w:hAnsi="Cambria"/>
         </w:rPr>
-        <w:t xml:space="preserve"> </w:t>
+        <w:t xml:space="preserve"> Java</w:t>
+      </w:r>
+      <w:r>
+        <w:rPr>
+          <w:rFonts w:ascii="Cambria" w:hAnsi="Cambria"/>
+        </w:rPr>
+        <w:t>.</w:t>
+      </w:r>
+      <w:r>
+        <w:rPr>
+          <w:rFonts w:ascii="Cambria" w:hAnsi="Cambria"/>
+        </w:rPr>
+        <w:t xml:space="preserve"> MySQL.</w:t>
       </w:r>
     </w:p>
     <w:p>
@@ -1346,157 +1404,7 @@
         <w:rPr>
           <w:rFonts w:ascii="Cambria" w:hAnsi="Cambria"/>
         </w:rPr>
-        <w:t xml:space="preserve">Developed a bot that receives new notification from ReviewBoard – an open-source project that allows developers to review code for each other – and send it to </w:t>
-      </w:r>
-      <w:r>
-        <w:rPr>
-          <w:rFonts w:ascii="Cambria" w:hAnsi="Cambria"/>
-        </w:rPr>
-        <w:t xml:space="preserve">various </w:t>
-      </w:r>
-      <w:r>
-        <w:rPr>
-          <w:rFonts w:ascii="Cambria" w:hAnsi="Cambria"/>
-        </w:rPr>
-        <w:t>chat platforms (currently Skype only)</w:t>
-      </w:r>
-      <w:r>
-        <w:rPr>
-          <w:rFonts w:ascii="Cambria" w:hAnsi="Cambria"/>
-        </w:rPr>
-        <w:t>.</w:t>
-      </w:r>
-    </w:p>
-    <w:p>
-      <w:pPr>
-        <w:spacing w:after="0"/>
-        <w:rPr>
-          <w:rFonts w:ascii="Cambria" w:hAnsi="Cambria"/>
-          <w:b/>
-        </w:rPr>
-      </w:pPr>
-    </w:p>
-    <w:p>
-      <w:pPr>
-        <w:spacing w:after="0"/>
-        <w:rPr>
-          <w:rFonts w:ascii="Cambria" w:hAnsi="Cambria"/>
-        </w:rPr>
-      </w:pPr>
-      <w:r>
-        <w:rPr>
-          <w:rFonts w:ascii="Cambria" w:hAnsi="Cambria"/>
-          <w:b/>
-        </w:rPr>
-        <w:t>MealTracker</w:t>
-      </w:r>
-      <w:r>
-        <w:rPr>
-          <w:rFonts w:ascii="Cambria" w:hAnsi="Cambria"/>
-        </w:rPr>
-        <w:t xml:space="preserve"> (</w:t>
-      </w:r>
-      <w:r>
-        <w:rPr>
-          <w:rFonts w:ascii="Cambria" w:hAnsi="Cambria"/>
-        </w:rPr>
-        <w:t>Oct</w:t>
-      </w:r>
-      <w:r>
-        <w:rPr>
-          <w:rFonts w:ascii="Cambria" w:hAnsi="Cambria"/>
-        </w:rPr>
-        <w:t xml:space="preserve"> </w:t>
-      </w:r>
-      <w:r>
-        <w:rPr>
-          <w:rFonts w:ascii="Cambria" w:hAnsi="Cambria"/>
-        </w:rPr>
-        <w:t xml:space="preserve">2016 </w:t>
-      </w:r>
-      <w:r>
-        <w:rPr>
-          <w:rFonts w:ascii="Cambria" w:hAnsi="Cambria"/>
-        </w:rPr>
-        <w:t>–</w:t>
-      </w:r>
-      <w:r>
-        <w:rPr>
-          <w:rFonts w:ascii="Cambria" w:hAnsi="Cambria"/>
-        </w:rPr>
-        <w:t xml:space="preserve"> </w:t>
-      </w:r>
-      <w:r>
-        <w:rPr>
-          <w:rFonts w:ascii="Cambria" w:hAnsi="Cambria"/>
-        </w:rPr>
-        <w:t>current</w:t>
-      </w:r>
-      <w:r>
-        <w:rPr>
-          <w:rFonts w:ascii="Cambria" w:hAnsi="Cambria"/>
-        </w:rPr>
-        <w:t xml:space="preserve">): </w:t>
-      </w:r>
-      <w:r>
-        <w:rPr>
-          <w:rFonts w:ascii="Cambria" w:hAnsi="Cambria"/>
-        </w:rPr>
-        <w:t>Mobile</w:t>
-      </w:r>
-      <w:r>
-        <w:rPr>
-          <w:rFonts w:ascii="Cambria" w:hAnsi="Cambria"/>
-        </w:rPr>
-        <w:t xml:space="preserve"> application |</w:t>
-      </w:r>
-      <w:r>
-        <w:rPr>
-          <w:rFonts w:ascii="Cambria" w:hAnsi="Cambria"/>
-        </w:rPr>
-        <w:t xml:space="preserve"> </w:t>
-      </w:r>
-      <w:r>
-        <w:rPr>
-          <w:rFonts w:ascii="Cambria" w:hAnsi="Cambria"/>
-        </w:rPr>
-        <w:t>Android SDK</w:t>
-      </w:r>
-      <w:r>
-        <w:rPr>
-          <w:rFonts w:ascii="Cambria" w:hAnsi="Cambria"/>
-        </w:rPr>
-        <w:t>.</w:t>
-      </w:r>
-      <w:r>
-        <w:rPr>
-          <w:rFonts w:ascii="Cambria" w:hAnsi="Cambria"/>
-        </w:rPr>
-        <w:t xml:space="preserve"> </w:t>
-      </w:r>
-      <w:r>
-        <w:rPr>
-          <w:rFonts w:ascii="Cambria" w:hAnsi="Cambria"/>
-        </w:rPr>
-        <w:t>Java</w:t>
-      </w:r>
-      <w:r>
-        <w:rPr>
-          <w:rFonts w:ascii="Cambria" w:hAnsi="Cambria"/>
-        </w:rPr>
-        <w:t>.</w:t>
-      </w:r>
-      <w:r>
-        <w:rPr>
-          <w:rFonts w:ascii="Cambria" w:hAnsi="Cambria"/>
-        </w:rPr>
-        <w:t xml:space="preserve"> </w:t>
-      </w:r>
-      <w:r>
-        <w:rPr>
-          <w:rFonts w:ascii="Cambria" w:hAnsi="Cambria"/>
-        </w:rPr>
-        <w:t>MySQL.</w:t>
+        <w:t>Developed a mobile app that captures photos of meals and generates quizzes to users.</w:t>
       </w:r>
     </w:p>
     <w:p>
@@ -1519,25 +1427,7 @@
         <w:rPr>
           <w:rFonts w:ascii="Cambria" w:hAnsi="Cambria"/>
         </w:rPr>
-        <w:t>Developed a</w:t>
-      </w:r>
-      <w:r>
-        <w:rPr>
-          <w:rFonts w:ascii="Cambria" w:hAnsi="Cambria"/>
-        </w:rPr>
-        <w:t xml:space="preserve"> mobile app that </w:t>
-      </w:r>
-      <w:r>
-        <w:rPr>
-          <w:rFonts w:ascii="Cambria" w:hAnsi="Cambria"/>
-        </w:rPr>
-        <w:t>captures photos of meals and generates quizzes to users</w:t>
-      </w:r>
-      <w:r>
-        <w:rPr>
-          <w:rFonts w:ascii="Cambria" w:hAnsi="Cambria"/>
-        </w:rPr>
-        <w:t>.</w:t>
+        <w:t>Designed database structure for the app.</w:t>
       </w:r>
     </w:p>
     <w:p>
@@ -1560,7 +1450,85 @@
         <w:rPr>
           <w:rFonts w:ascii="Cambria" w:hAnsi="Cambria"/>
         </w:rPr>
-        <w:t>Designed database implementation of the app.</w:t>
+        <w:t xml:space="preserve"> (in progress) Developing a new feature: sharing correct streak on social media.</w:t>
+      </w:r>
+    </w:p>
+    <w:p>
+      <w:pPr>
+        <w:spacing w:after="0"/>
+        <w:rPr>
+          <w:rFonts w:ascii="Cambria" w:hAnsi="Cambria"/>
+          <w:b/>
+        </w:rPr>
+      </w:pPr>
+      <w:bookmarkStart w:id="0" w:name="_GoBack"/>
+      <w:bookmarkEnd w:id="0"/>
+    </w:p>
+    <w:p>
+      <w:pPr>
+        <w:spacing w:after="0"/>
+        <w:rPr>
+          <w:rFonts w:ascii="Cambria" w:hAnsi="Cambria"/>
+        </w:rPr>
+      </w:pPr>
+      <w:proofErr w:type="spellStart"/>
+      <w:r>
+        <w:rPr>
+          <w:rFonts w:ascii="Cambria" w:hAnsi="Cambria"/>
+          <w:b/>
+        </w:rPr>
+        <w:t>ReviewBoardNotificationBot</w:t>
+      </w:r>
+      <w:proofErr w:type="spellEnd"/>
+      <w:r>
+        <w:rPr>
+          <w:rFonts w:ascii="Cambria" w:hAnsi="Cambria"/>
+        </w:rPr>
+        <w:t xml:space="preserve"> (Oct</w:t>
+      </w:r>
+      <w:r>
+        <w:rPr>
+          <w:rFonts w:ascii="Cambria" w:hAnsi="Cambria"/>
+        </w:rPr>
+        <w:t xml:space="preserve"> 2016</w:t>
+      </w:r>
+      <w:r>
+        <w:rPr>
+          <w:rFonts w:ascii="Cambria" w:hAnsi="Cambria"/>
+        </w:rPr>
+        <w:t xml:space="preserve"> – Dec 2016): Web application |</w:t>
+      </w:r>
+      <w:r>
+        <w:rPr>
+          <w:rFonts w:ascii="Cambria" w:hAnsi="Cambria"/>
+        </w:rPr>
+        <w:t xml:space="preserve"> Azure.</w:t>
+      </w:r>
+      <w:r>
+        <w:rPr>
+          <w:rFonts w:ascii="Cambria" w:hAnsi="Cambria"/>
+        </w:rPr>
+        <w:t xml:space="preserve"> </w:t>
+      </w:r>
+      <w:proofErr w:type="spellStart"/>
+      <w:r>
+        <w:rPr>
+          <w:rFonts w:ascii="Cambria" w:hAnsi="Cambria"/>
+        </w:rPr>
+        <w:t>NodeJS</w:t>
+      </w:r>
+      <w:proofErr w:type="spellEnd"/>
+      <w:r>
+        <w:rPr>
+          <w:rFonts w:ascii="Cambria" w:hAnsi="Cambria"/>
+        </w:rPr>
+        <w:t>.</w:t>
+      </w:r>
+      <w:r>
+        <w:rPr>
+          <w:rFonts w:ascii="Cambria" w:hAnsi="Cambria"/>
+        </w:rPr>
+        <w:t xml:space="preserve"> </w:t>
       </w:r>
     </w:p>
     <w:p>
@@ -1583,31 +1551,27 @@
         <w:rPr>
           <w:rFonts w:ascii="Cambria" w:hAnsi="Cambria"/>
         </w:rPr>
-        <w:t xml:space="preserve"> </w:t>
-      </w:r>
-      <w:r>
-        <w:rPr>
-          <w:rFonts w:ascii="Cambria" w:hAnsi="Cambria"/>
-        </w:rPr>
-        <w:t xml:space="preserve">(in progress) </w:t>
-      </w:r>
-      <w:r>
-        <w:rPr>
-          <w:rFonts w:ascii="Cambria" w:hAnsi="Cambria"/>
-        </w:rPr>
-        <w:t>Added a new functionality to share</w:t>
-      </w:r>
-      <w:r>
-        <w:rPr>
-          <w:rFonts w:ascii="Cambria" w:hAnsi="Cambria"/>
-        </w:rPr>
-        <w:t xml:space="preserve"> correct streak </w:t>
-      </w:r>
-      <w:r>
-        <w:rPr>
-          <w:rFonts w:ascii="Cambria" w:hAnsi="Cambria"/>
-        </w:rPr>
-        <w:t>on various social media platforms.</w:t>
+        <w:t xml:space="preserve">Developed a bot that receives new notification from </w:t>
+      </w:r>
+      <w:proofErr w:type="spellStart"/>
+      <w:r>
+        <w:rPr>
+          <w:rFonts w:ascii="Cambria" w:hAnsi="Cambria"/>
+        </w:rPr>
+        <w:t>ReviewBoard</w:t>
+      </w:r>
+      <w:proofErr w:type="spellEnd"/>
+      <w:r>
+        <w:rPr>
+          <w:rFonts w:ascii="Cambria" w:hAnsi="Cambria"/>
+        </w:rPr>
+        <w:t xml:space="preserve"> – an open-source project that allows developers to review code for each other – and send it to </w:t>
+      </w:r>
+      <w:r>
+        <w:rPr>
+          <w:rFonts w:ascii="Cambria" w:hAnsi="Cambria"/>
+        </w:rPr>
+        <w:t>Skype.</w:t>
       </w:r>
     </w:p>
     <w:p>
@@ -1626,6 +1590,7 @@
           <w:rFonts w:ascii="Cambria" w:hAnsi="Cambria"/>
         </w:rPr>
       </w:pPr>
+      <w:proofErr w:type="spellStart"/>
       <w:r>
         <w:rPr>
           <w:rFonts w:ascii="Cambria" w:hAnsi="Cambria"/>
@@ -1633,6 +1598,7 @@
         </w:rPr>
         <w:t>GingerRewards</w:t>
       </w:r>
+      <w:proofErr w:type="spellEnd"/>
       <w:r>
         <w:rPr>
           <w:rFonts w:ascii="Cambria" w:hAnsi="Cambria"/>
@@ -2967,7 +2933,7 @@
 </file>
 
 <file path=customXml/itemProps1.xml><?xml version="1.0" encoding="utf-8"?>
-<ds:datastoreItem xmlns:ds="http://schemas.openxmlformats.org/officeDocument/2006/customXml" ds:itemID="{9053A1BB-EA1E-4862-AA1F-433BB2BB6B63}">
+<ds:datastoreItem xmlns:ds="http://schemas.openxmlformats.org/officeDocument/2006/customXml" ds:itemID="{8815A787-CD35-4840-B091-1CB006764C2D}">
   <ds:schemaRefs>
     <ds:schemaRef ds:uri="http://schemas.openxmlformats.org/officeDocument/2006/bibliography"/>
   </ds:schemaRefs>

</xml_diff>